<commit_message>
Removed Book and Tests from group folder
</commit_message>
<xml_diff>
--- a/Lab4/Part2/Lab4_Part2.docx
+++ b/Lab4/Part2/Lab4_Part2.docx
@@ -11,9 +11,7 @@
         </w:rPr>
       </w:pPr>
       <w:bookmarkStart w:id="0" w:name="_Hlk481374202"/>
-      <w:bookmarkStart w:id="1" w:name="_GoBack"/>
       <w:bookmarkEnd w:id="0"/>
-      <w:bookmarkEnd w:id="1"/>
       <w:r>
         <w:rPr>
           <w:color w:val="0070C0"/>
@@ -24,31 +22,101 @@
         <w:rPr>
           <w:color w:val="0070C0"/>
         </w:rPr>
-        <w:t>arte 1</w:t>
+        <w:t xml:space="preserve">arte </w:t>
       </w:r>
       <w:r>
         <w:rPr>
           <w:color w:val="0070C0"/>
         </w:rPr>
-        <w:t xml:space="preserve"> – Classificação de </w:t>
-      </w:r>
-    </w:p>
-    <w:p>
-      <w:pPr>
-        <w:pStyle w:val="Ttulo"/>
-        <w:jc w:val="center"/>
+        <w:t>2</w:t>
+      </w:r>
+      <w:r>
         <w:rPr>
           <w:color w:val="0070C0"/>
         </w:rPr>
-      </w:pPr>
+        <w:t xml:space="preserve"> – </w:t>
+      </w:r>
       <w:r>
         <w:rPr>
           <w:color w:val="0070C0"/>
         </w:rPr>
-        <w:t>um Padrão de Voz</w:t>
+        <w:t>Reconhecimento de Fala</w:t>
       </w:r>
     </w:p>
     <w:p/>
+    <w:p>
+      <w:pPr>
+        <w:ind w:firstLine="360"/>
+        <w:jc w:val="both"/>
+      </w:pPr>
+      <w:r>
+        <w:t>E</w:t>
+      </w:r>
+      <w:r>
+        <w:t>sta parte do trabalho laboratorial tem como objetivo simular um sistema autom</w:t>
+      </w:r>
+      <w:r>
+        <w:t>á</w:t>
+      </w:r>
+      <w:r>
+        <w:t>tico de reconhecimento de palavras isoladas com adapta</w:t>
+      </w:r>
+      <w:r>
+        <w:t>çã</w:t>
+      </w:r>
+      <w:r>
+        <w:t>o ao orador atrav</w:t>
+      </w:r>
+      <w:r>
+        <w:t>é</w:t>
+      </w:r>
+      <w:r>
+        <w:t>s</w:t>
+      </w:r>
+      <w:bookmarkStart w:id="1" w:name="_GoBack"/>
+      <w:bookmarkEnd w:id="1"/>
+      <w:r>
+        <w:t xml:space="preserve"> da ferramenta HTK. Com esta ferramenta </w:t>
+      </w:r>
+      <w:r>
+        <w:t>é</w:t>
+      </w:r>
+      <w:r>
+        <w:t xml:space="preserve"> poss</w:t>
+      </w:r>
+      <w:r>
+        <w:t>í</w:t>
+      </w:r>
+      <w:r>
+        <w:t xml:space="preserve">vel construir modelos de </w:t>
+      </w:r>
+      <w:proofErr w:type="spellStart"/>
+      <w:r>
+        <w:t>Markov</w:t>
+      </w:r>
+      <w:proofErr w:type="spellEnd"/>
+      <w:r>
+        <w:t xml:space="preserve"> n</w:t>
+      </w:r>
+      <w:r>
+        <w:t>ã</w:t>
+      </w:r>
+      <w:r>
+        <w:t>o observ</w:t>
+      </w:r>
+      <w:r>
+        <w:t>á</w:t>
+      </w:r>
+      <w:r>
+        <w:t xml:space="preserve">veis, permitindo gerar reconhecedores no </w:t>
+      </w:r>
+      <w:r>
+        <w:t>â</w:t>
+      </w:r>
+      <w:r>
+        <w:t>mbito de processamento da fala.</w:t>
+      </w:r>
+    </w:p>
     <w:p>
       <w:pPr>
         <w:pStyle w:val="PargrafodaLista"/>
@@ -66,7 +134,7 @@
           <w:b/>
           <w:color w:val="ED7D31" w:themeColor="accent2"/>
         </w:rPr>
-        <w:t xml:space="preserve">Correr o Ficheiro </w:t>
+        <w:t xml:space="preserve">Melhorar o Ficheiro </w:t>
       </w:r>
       <w:r>
         <w:rPr>
@@ -75,6 +143,7 @@
         </w:rPr>
         <w:t>“</w:t>
       </w:r>
+      <w:proofErr w:type="spellStart"/>
       <w:r>
         <w:rPr>
           <w:b/>
@@ -82,238 +151,18 @@
         </w:rPr>
         <w:t>Baseline</w:t>
       </w:r>
+      <w:proofErr w:type="spellEnd"/>
       <w:r>
         <w:rPr>
           <w:b/>
           <w:color w:val="ED7D31" w:themeColor="accent2"/>
         </w:rPr>
         <w:t>”</w:t>
-      </w:r>
-    </w:p>
-    <w:p>
-      <w:pPr>
-        <w:ind w:left="360"/>
-      </w:pPr>
-    </w:p>
-    <w:p>
-      <w:pPr>
-        <w:ind w:firstLine="360"/>
-        <w:jc w:val="both"/>
-      </w:pPr>
-      <w:r>
-        <w:t>Inicialmente corre</w:t>
-      </w:r>
-      <w:r>
-        <w:t>u-se</w:t>
-      </w:r>
-      <w:r>
-        <w:t xml:space="preserve"> o script Baseline fornecido pelo professor nas aulas de laborat</w:t>
-      </w:r>
-      <w:r>
-        <w:t>ó</w:t>
-      </w:r>
-      <w:r>
-        <w:t>rio.</w:t>
-      </w:r>
-      <w:r>
-        <w:t xml:space="preserve"> Coloc</w:t>
-      </w:r>
-      <w:r>
-        <w:t>ou-se</w:t>
-      </w:r>
-      <w:r>
-        <w:t xml:space="preserve"> todas as vari</w:t>
-      </w:r>
-      <w:r>
-        <w:t>á</w:t>
-      </w:r>
-      <w:r>
-        <w:t>veis dos STEP[N] com N de 0 a 4 com valor positivo (true).</w:t>
-      </w:r>
-      <w:r>
-        <w:t xml:space="preserve"> Obte</w:t>
-      </w:r>
-      <w:r>
-        <w:t>ve</w:t>
-      </w:r>
-      <w:r>
-        <w:t>-se</w:t>
-      </w:r>
-      <w:r>
-        <w:t xml:space="preserve"> uma percentagem </w:t>
-      </w:r>
-      <w:r>
-        <w:t xml:space="preserve">inicial </w:t>
-      </w:r>
-      <w:r>
-        <w:t xml:space="preserve">de </w:t>
-      </w:r>
-      <w:r>
-        <w:rPr>
-          <w:b/>
-        </w:rPr>
-        <w:t>80,3653% (528/657)</w:t>
-      </w:r>
-      <w:r>
-        <w:t xml:space="preserve"> de ficheiros corretamente classificados</w:t>
-      </w:r>
-      <w:r>
-        <w:t xml:space="preserve"> usando os comandos </w:t>
-      </w:r>
-      <w:r>
-        <w:rPr>
-          <w:i/>
-        </w:rPr>
-        <w:t>“</w:t>
-      </w:r>
-      <w:r>
-        <w:rPr>
-          <w:i/>
-        </w:rPr>
-        <w:t>-t 0</w:t>
-      </w:r>
-      <w:r>
-        <w:rPr>
-          <w:i/>
-        </w:rPr>
-        <w:t>”</w:t>
-      </w:r>
-      <w:r>
-        <w:t xml:space="preserve"> que corresponde a um </w:t>
-      </w:r>
-      <w:r>
-        <w:rPr>
-          <w:u w:val="single"/>
-        </w:rPr>
-        <w:t>Kernel linear</w:t>
-      </w:r>
-      <w:r>
-        <w:t>. A maneira como se estruturou todo o processo, foi a seguinte:</w:t>
-      </w:r>
-      <w:r>
-        <w:t xml:space="preserve"> o nosso sistema retirou inicialmente alguns </w:t>
-      </w:r>
-      <w:r>
-        <w:t>“</w:t>
-      </w:r>
-      <w:r>
-        <w:t>features</w:t>
-      </w:r>
-      <w:r>
-        <w:t>”</w:t>
-      </w:r>
-      <w:r>
-        <w:t xml:space="preserve"> dos ficheiros de </w:t>
-      </w:r>
-      <w:r>
-        <w:t>á</w:t>
-      </w:r>
-      <w:r>
-        <w:t>udi</w:t>
-      </w:r>
-      <w:r>
-        <w:t>o que nos eram fornecidos criando</w:t>
-      </w:r>
-      <w:r>
-        <w:t xml:space="preserve"> um modelo </w:t>
-      </w:r>
-      <w:r>
-        <w:t xml:space="preserve">que </w:t>
-      </w:r>
-      <w:r>
-        <w:t>utiliza a biblioteca de Support Vector Machines</w:t>
-      </w:r>
-      <w:r>
-        <w:t>. P</w:t>
-      </w:r>
-      <w:r>
-        <w:t>ara que o sistema</w:t>
-      </w:r>
-      <w:r>
-        <w:t xml:space="preserve"> conseguisse aprender por si, foi-lhe fornecido um conjunto de ficheiros de treino, e este foi validado no conjunto de ficheiros de um ambiente de desenvolvimento</w:t>
-      </w:r>
-      <w:r>
-        <w:t xml:space="preserve">. Conseguiu-se </w:t>
-      </w:r>
-      <w:r>
-        <w:t>comprovar a qualidade do n</w:t>
-      </w:r>
-      <w:r>
-        <w:t>osso classificador pois foram</w:t>
-      </w:r>
-      <w:r>
-        <w:t xml:space="preserve"> fornecidas labels para cada um dos fic</w:t>
-      </w:r>
-      <w:r>
-        <w:t xml:space="preserve">heiros de treino e desenvolvimento. </w:t>
-      </w:r>
-    </w:p>
-    <w:p>
-      <w:pPr>
-        <w:ind w:firstLine="360"/>
-        <w:jc w:val="both"/>
-      </w:pPr>
-      <w:r>
-        <w:t>A avalia</w:t>
-      </w:r>
-      <w:r>
-        <w:t>çã</w:t>
-      </w:r>
-      <w:r>
-        <w:t>o do nosso sistema ser</w:t>
-      </w:r>
-      <w:r>
-        <w:t>á</w:t>
-      </w:r>
-      <w:r>
-        <w:t xml:space="preserve"> feita nos ficheiros de teste, com as labels que apenas os professores possuem.</w:t>
       </w:r>
     </w:p>
     <w:p/>
     <w:p>
       <w:pPr>
-        <w:pStyle w:val="PargrafodaLista"/>
-        <w:numPr>
-          <w:ilvl w:val="0"/>
-          <w:numId w:val="2"/>
-        </w:numPr>
-        <w:rPr>
-          <w:b/>
-          <w:color w:val="ED7D31" w:themeColor="accent2"/>
-        </w:rPr>
-      </w:pPr>
-      <w:r>
-        <w:rPr>
-          <w:b/>
-          <w:color w:val="ED7D31" w:themeColor="accent2"/>
-        </w:rPr>
-        <w:t xml:space="preserve">Melhorar o Ficheiro </w:t>
-      </w:r>
-      <w:r>
-        <w:rPr>
-          <w:b/>
-          <w:color w:val="ED7D31" w:themeColor="accent2"/>
-        </w:rPr>
-        <w:t>“</w:t>
-      </w:r>
-      <w:r>
-        <w:rPr>
-          <w:b/>
-          <w:color w:val="ED7D31" w:themeColor="accent2"/>
-        </w:rPr>
-        <w:t>Baseline</w:t>
-      </w:r>
-      <w:r>
-        <w:rPr>
-          <w:b/>
-          <w:color w:val="ED7D31" w:themeColor="accent2"/>
-        </w:rPr>
-        <w:t>”</w:t>
-      </w:r>
-    </w:p>
-    <w:p/>
-    <w:p>
-      <w:pPr>
         <w:ind w:firstLine="360"/>
         <w:jc w:val="both"/>
       </w:pPr>
@@ -333,7 +182,31 @@
         <w:t>â</w:t>
       </w:r>
       <w:r>
-        <w:t>metros do Passo 3 que corresponde a treinar o nosso modelo de Support Vector Machine. Para tal, fomos ler os par</w:t>
+        <w:t xml:space="preserve">metros do Passo 3 que corresponde a treinar o nosso modelo de </w:t>
+      </w:r>
+      <w:proofErr w:type="spellStart"/>
+      <w:r>
+        <w:t>Support</w:t>
+      </w:r>
+      <w:proofErr w:type="spellEnd"/>
+      <w:r>
+        <w:t xml:space="preserve"> </w:t>
+      </w:r>
+      <w:proofErr w:type="spellStart"/>
+      <w:r>
+        <w:t>Vector</w:t>
+      </w:r>
+      <w:proofErr w:type="spellEnd"/>
+      <w:r>
+        <w:t xml:space="preserve"> </w:t>
+      </w:r>
+      <w:proofErr w:type="spellStart"/>
+      <w:r>
+        <w:t>Machine</w:t>
+      </w:r>
+      <w:proofErr w:type="spellEnd"/>
+      <w:r>
+        <w:t>. Para tal, fomos ler os par</w:t>
       </w:r>
       <w:r>
         <w:t>â</w:t>
@@ -358,7 +231,35 @@
         <w:rPr>
           <w:i/>
         </w:rPr>
-        <w:t>-t 1 (Polynomial)</w:t>
+        <w:t>-</w:t>
+      </w:r>
+      <w:proofErr w:type="gramStart"/>
+      <w:r>
+        <w:rPr>
+          <w:i/>
+        </w:rPr>
+        <w:t>t</w:t>
+      </w:r>
+      <w:proofErr w:type="gramEnd"/>
+      <w:r>
+        <w:rPr>
+          <w:i/>
+        </w:rPr>
+        <w:t xml:space="preserve"> 1 (</w:t>
+      </w:r>
+      <w:proofErr w:type="spellStart"/>
+      <w:r>
+        <w:rPr>
+          <w:i/>
+        </w:rPr>
+        <w:t>Polynomial</w:t>
+      </w:r>
+      <w:proofErr w:type="spellEnd"/>
+      <w:r>
+        <w:rPr>
+          <w:i/>
+        </w:rPr>
+        <w:t>)</w:t>
       </w:r>
     </w:p>
     <w:p>
@@ -377,7 +278,35 @@
         <w:rPr>
           <w:i/>
         </w:rPr>
-        <w:t>-t 2 (Radial Basis)</w:t>
+        <w:t>-</w:t>
+      </w:r>
+      <w:proofErr w:type="gramStart"/>
+      <w:r>
+        <w:rPr>
+          <w:i/>
+        </w:rPr>
+        <w:t>t</w:t>
+      </w:r>
+      <w:proofErr w:type="gramEnd"/>
+      <w:r>
+        <w:rPr>
+          <w:i/>
+        </w:rPr>
+        <w:t xml:space="preserve"> 2 (Radial </w:t>
+      </w:r>
+      <w:proofErr w:type="spellStart"/>
+      <w:r>
+        <w:rPr>
+          <w:i/>
+        </w:rPr>
+        <w:t>Basis</w:t>
+      </w:r>
+      <w:proofErr w:type="spellEnd"/>
+      <w:r>
+        <w:rPr>
+          <w:i/>
+        </w:rPr>
+        <w:t>)</w:t>
       </w:r>
     </w:p>
     <w:p>
@@ -396,8 +325,30 @@
         <w:rPr>
           <w:i/>
         </w:rPr>
-        <w:t>-t 3 (Sigmoid</w:t>
-      </w:r>
+        <w:t>-</w:t>
+      </w:r>
+      <w:proofErr w:type="gramStart"/>
+      <w:r>
+        <w:rPr>
+          <w:i/>
+        </w:rPr>
+        <w:t>t</w:t>
+      </w:r>
+      <w:proofErr w:type="gramEnd"/>
+      <w:r>
+        <w:rPr>
+          <w:i/>
+        </w:rPr>
+        <w:t xml:space="preserve"> 3 (</w:t>
+      </w:r>
+      <w:proofErr w:type="spellStart"/>
+      <w:r>
+        <w:rPr>
+          <w:i/>
+        </w:rPr>
+        <w:t>Sigmoid</w:t>
+      </w:r>
+      <w:proofErr w:type="spellEnd"/>
       <w:r>
         <w:rPr>
           <w:i/>
@@ -421,7 +372,21 @@
         <w:rPr>
           <w:i/>
         </w:rPr>
-        <w:t>-s 0 C</w:t>
+        <w:t>-</w:t>
+      </w:r>
+      <w:proofErr w:type="gramStart"/>
+      <w:r>
+        <w:rPr>
+          <w:i/>
+        </w:rPr>
+        <w:t>s</w:t>
+      </w:r>
+      <w:proofErr w:type="gramEnd"/>
+      <w:r>
+        <w:rPr>
+          <w:i/>
+        </w:rPr>
+        <w:t xml:space="preserve"> 0 C</w:t>
       </w:r>
       <w:r>
         <w:rPr>
@@ -446,7 +411,21 @@
         <w:rPr>
           <w:i/>
         </w:rPr>
-        <w:t>-s 1 nu-SVC</w:t>
+        <w:t>-</w:t>
+      </w:r>
+      <w:proofErr w:type="gramStart"/>
+      <w:r>
+        <w:rPr>
+          <w:i/>
+        </w:rPr>
+        <w:t>s</w:t>
+      </w:r>
+      <w:proofErr w:type="gramEnd"/>
+      <w:r>
+        <w:rPr>
+          <w:i/>
+        </w:rPr>
+        <w:t xml:space="preserve"> 1 nu-SVC</w:t>
       </w:r>
     </w:p>
     <w:p>
@@ -465,13 +444,41 @@
         <w:rPr>
           <w:i/>
         </w:rPr>
-        <w:t>-s 2 one-</w:t>
-      </w:r>
-      <w:r>
-        <w:rPr>
-          <w:i/>
-        </w:rPr>
-        <w:t>class SVM</w:t>
+        <w:t>-</w:t>
+      </w:r>
+      <w:proofErr w:type="gramStart"/>
+      <w:r>
+        <w:rPr>
+          <w:i/>
+        </w:rPr>
+        <w:t>s</w:t>
+      </w:r>
+      <w:proofErr w:type="gramEnd"/>
+      <w:r>
+        <w:rPr>
+          <w:i/>
+        </w:rPr>
+        <w:t xml:space="preserve"> 2 </w:t>
+      </w:r>
+      <w:proofErr w:type="spellStart"/>
+      <w:r>
+        <w:rPr>
+          <w:i/>
+        </w:rPr>
+        <w:t>one-</w:t>
+      </w:r>
+      <w:r>
+        <w:rPr>
+          <w:i/>
+        </w:rPr>
+        <w:t>class</w:t>
+      </w:r>
+      <w:proofErr w:type="spellEnd"/>
+      <w:r>
+        <w:rPr>
+          <w:i/>
+        </w:rPr>
+        <w:t xml:space="preserve"> SVM</w:t>
       </w:r>
     </w:p>
     <w:p>
@@ -490,8 +497,30 @@
         <w:rPr>
           <w:i/>
         </w:rPr>
-        <w:t>-s 3 epsilon</w:t>
-      </w:r>
+        <w:t>-</w:t>
+      </w:r>
+      <w:proofErr w:type="gramStart"/>
+      <w:r>
+        <w:rPr>
+          <w:i/>
+        </w:rPr>
+        <w:t>s</w:t>
+      </w:r>
+      <w:proofErr w:type="gramEnd"/>
+      <w:r>
+        <w:rPr>
+          <w:i/>
+        </w:rPr>
+        <w:t xml:space="preserve"> 3 </w:t>
+      </w:r>
+      <w:proofErr w:type="spellStart"/>
+      <w:r>
+        <w:rPr>
+          <w:i/>
+        </w:rPr>
+        <w:t>epsilon</w:t>
+      </w:r>
+      <w:proofErr w:type="spellEnd"/>
       <w:r>
         <w:rPr>
           <w:i/>
@@ -515,7 +544,21 @@
         <w:rPr>
           <w:i/>
         </w:rPr>
-        <w:t>-s 4 nu</w:t>
+        <w:t>-</w:t>
+      </w:r>
+      <w:proofErr w:type="gramStart"/>
+      <w:r>
+        <w:rPr>
+          <w:i/>
+        </w:rPr>
+        <w:t>s</w:t>
+      </w:r>
+      <w:proofErr w:type="gramEnd"/>
+      <w:r>
+        <w:rPr>
+          <w:i/>
+        </w:rPr>
+        <w:t xml:space="preserve"> 4 nu</w:t>
       </w:r>
       <w:r>
         <w:rPr>
@@ -565,11 +608,19 @@
       <w:r>
         <w:t xml:space="preserve"> ligeiramente inferior aos resultados anteriores que consideram um </w:t>
       </w:r>
+      <w:proofErr w:type="spellStart"/>
       <w:r>
         <w:rPr>
           <w:u w:val="single"/>
         </w:rPr>
-        <w:t>Kernel linear</w:t>
+        <w:t>Kernel</w:t>
+      </w:r>
+      <w:proofErr w:type="spellEnd"/>
+      <w:r>
+        <w:rPr>
+          <w:u w:val="single"/>
+        </w:rPr>
+        <w:t xml:space="preserve"> linear</w:t>
       </w:r>
       <w:r>
         <w:t>, no en</w:t>
@@ -592,11 +643,19 @@
       <w:r>
         <w:t xml:space="preserve">es do que o </w:t>
       </w:r>
+      <w:proofErr w:type="spellStart"/>
       <w:r>
         <w:rPr>
           <w:u w:val="single"/>
         </w:rPr>
-        <w:t>Kernel linear</w:t>
+        <w:t>Kernel</w:t>
+      </w:r>
+      <w:proofErr w:type="spellEnd"/>
+      <w:r>
+        <w:rPr>
+          <w:u w:val="single"/>
+        </w:rPr>
+        <w:t xml:space="preserve"> linear</w:t>
       </w:r>
       <w:r>
         <w:t>. Tal se deve ao facto de termos poucos ficheiros para treinar o nosso sistema e para al</w:t>
@@ -623,10 +682,23 @@
         <w:t>metros,</w:t>
       </w:r>
       <w:r>
-        <w:t xml:space="preserve"> ou seja</w:t>
-      </w:r>
-      <w:r>
-        <w:t xml:space="preserve"> features correspondentes. </w:t>
+        <w:t xml:space="preserve"> </w:t>
+      </w:r>
+      <w:proofErr w:type="gramStart"/>
+      <w:r>
+        <w:t>ou seja</w:t>
+      </w:r>
+      <w:proofErr w:type="gramEnd"/>
+      <w:r>
+        <w:t xml:space="preserve"> </w:t>
+      </w:r>
+      <w:proofErr w:type="spellStart"/>
+      <w:r>
+        <w:t>features</w:t>
+      </w:r>
+      <w:proofErr w:type="spellEnd"/>
+      <w:r>
+        <w:t xml:space="preserve"> correspondentes. </w:t>
       </w:r>
     </w:p>
     <w:p>
@@ -640,11 +712,19 @@
       <w:r>
         <w:t xml:space="preserve">o </w:t>
       </w:r>
+      <w:proofErr w:type="spellStart"/>
       <w:r>
         <w:rPr>
           <w:u w:val="single"/>
         </w:rPr>
-        <w:t>Kernel Linear</w:t>
+        <w:t>Kernel</w:t>
+      </w:r>
+      <w:proofErr w:type="spellEnd"/>
+      <w:r>
+        <w:rPr>
+          <w:u w:val="single"/>
+        </w:rPr>
+        <w:t xml:space="preserve"> Linear</w:t>
       </w:r>
       <w:r>
         <w:t xml:space="preserve"> por ter </w:t>
@@ -656,17 +736,21 @@
         <w:t>melhores r</w:t>
       </w:r>
       <w:r>
-        <w:t xml:space="preserve">esultados. Conseguiu-se detetar que grande parte do problema residia </w:t>
-      </w:r>
-      <w:r>
-        <w:lastRenderedPageBreak/>
-        <w:t>na extra</w:t>
+        <w:t>esultados. Conseguiu-se detetar que grande parte do problema residia na extra</w:t>
       </w:r>
       <w:r>
         <w:t>çã</w:t>
       </w:r>
       <w:r>
-        <w:t>o de features. Portanto foi feito o download atrav</w:t>
+        <w:t xml:space="preserve">o de </w:t>
+      </w:r>
+      <w:proofErr w:type="spellStart"/>
+      <w:r>
+        <w:t>features</w:t>
+      </w:r>
+      <w:proofErr w:type="spellEnd"/>
+      <w:r>
+        <w:t>. Portanto foi feito o download atrav</w:t>
       </w:r>
       <w:r>
         <w:t>é</w:t>
@@ -684,7 +768,21 @@
         <w:rPr>
           <w:i/>
         </w:rPr>
-        <w:t>open smile 2.3.0</w:t>
+        <w:t xml:space="preserve">open </w:t>
+      </w:r>
+      <w:proofErr w:type="spellStart"/>
+      <w:r>
+        <w:rPr>
+          <w:i/>
+        </w:rPr>
+        <w:t>smile</w:t>
+      </w:r>
+      <w:proofErr w:type="spellEnd"/>
+      <w:r>
+        <w:rPr>
+          <w:i/>
+        </w:rPr>
+        <w:t xml:space="preserve"> 2.3.0</w:t>
       </w:r>
       <w:r>
         <w:rPr>
@@ -705,7 +803,15 @@
         <w:t>çã</w:t>
       </w:r>
       <w:r>
-        <w:t>o de features. D</w:t>
+        <w:t xml:space="preserve">o de </w:t>
+      </w:r>
+      <w:proofErr w:type="spellStart"/>
+      <w:r>
+        <w:t>features</w:t>
+      </w:r>
+      <w:proofErr w:type="spellEnd"/>
+      <w:r>
+        <w:t>. D</w:t>
       </w:r>
       <w:r>
         <w:t>ecidi</w:t>
@@ -738,17 +844,35 @@
         <w:t>çã</w:t>
       </w:r>
       <w:r>
-        <w:t>o de features pelo m</w:t>
+        <w:t xml:space="preserve">o de </w:t>
+      </w:r>
+      <w:proofErr w:type="spellStart"/>
+      <w:r>
+        <w:t>features</w:t>
+      </w:r>
+      <w:proofErr w:type="spellEnd"/>
+      <w:r>
+        <w:t xml:space="preserve"> pelo m</w:t>
       </w:r>
       <w:r>
         <w:t>é</w:t>
       </w:r>
       <w:r>
-        <w:t>todo Extended</w:t>
-      </w:r>
-      <w:r>
-        <w:t xml:space="preserve"> GeMAPS</w:t>
-      </w:r>
+        <w:t xml:space="preserve">todo </w:t>
+      </w:r>
+      <w:proofErr w:type="spellStart"/>
+      <w:r>
+        <w:t>Extended</w:t>
+      </w:r>
+      <w:proofErr w:type="spellEnd"/>
+      <w:r>
+        <w:t xml:space="preserve"> </w:t>
+      </w:r>
+      <w:proofErr w:type="spellStart"/>
+      <w:r>
+        <w:t>GeMAPS</w:t>
+      </w:r>
+      <w:proofErr w:type="spellEnd"/>
       <w:r>
         <w:t>, cujos resultados podem ser encontrados abaixo:</w:t>
       </w:r>
@@ -852,8 +976,21 @@
         <w:t>í</w:t>
       </w:r>
       <w:r>
-        <w:t>da para Extended GeMAPS</w:t>
-      </w:r>
+        <w:t xml:space="preserve">da para </w:t>
+      </w:r>
+      <w:proofErr w:type="spellStart"/>
+      <w:r>
+        <w:t>Extended</w:t>
+      </w:r>
+      <w:proofErr w:type="spellEnd"/>
+      <w:r>
+        <w:t xml:space="preserve"> </w:t>
+      </w:r>
+      <w:proofErr w:type="spellStart"/>
+      <w:r>
+        <w:t>GeMAPS</w:t>
+      </w:r>
+      <w:proofErr w:type="spellEnd"/>
     </w:p>
     <w:p/>
     <w:p>
@@ -862,7 +999,23 @@
         <w:jc w:val="both"/>
       </w:pPr>
       <w:r>
-        <w:t>Mesmo considerando que o resultado seria pior, testou-se a baseline com GeMAPS tamb</w:t>
+        <w:t xml:space="preserve">Mesmo considerando que o resultado seria pior, testou-se a </w:t>
+      </w:r>
+      <w:proofErr w:type="spellStart"/>
+      <w:r>
+        <w:t>baseline</w:t>
+      </w:r>
+      <w:proofErr w:type="spellEnd"/>
+      <w:r>
+        <w:t xml:space="preserve"> com </w:t>
+      </w:r>
+      <w:proofErr w:type="spellStart"/>
+      <w:r>
+        <w:t>GeMAPS</w:t>
+      </w:r>
+      <w:proofErr w:type="spellEnd"/>
+      <w:r>
+        <w:t xml:space="preserve"> tamb</w:t>
       </w:r>
       <w:r>
         <w:t>é</w:t>
@@ -964,8 +1117,13 @@
         <w:t>í</w:t>
       </w:r>
       <w:r>
-        <w:t>da para GeMAPS</w:t>
-      </w:r>
+        <w:t xml:space="preserve">da para </w:t>
+      </w:r>
+      <w:proofErr w:type="spellStart"/>
+      <w:r>
+        <w:t>GeMAPS</w:t>
+      </w:r>
+      <w:proofErr w:type="spellEnd"/>
     </w:p>
     <w:p>
       <w:pPr>
@@ -989,7 +1147,15 @@
         <w:t>o</w:t>
       </w:r>
       <w:r>
-        <w:t xml:space="preserve"> utilizados pelo open smile,</w:t>
+        <w:t xml:space="preserve"> utilizados pelo open </w:t>
+      </w:r>
+      <w:proofErr w:type="spellStart"/>
+      <w:r>
+        <w:t>smile</w:t>
+      </w:r>
+      <w:proofErr w:type="spellEnd"/>
+      <w:r>
+        <w:t>,</w:t>
       </w:r>
       <w:r>
         <w:t xml:space="preserve"> </w:t>
@@ -1067,7 +1233,15 @@
         <w:t>ã</w:t>
       </w:r>
       <w:r>
-        <w:t>o de muitos deles obterem uma percentagem de accuracy final de 0.0%.</w:t>
+        <w:t xml:space="preserve">o de muitos deles obterem uma percentagem de </w:t>
+      </w:r>
+      <w:proofErr w:type="spellStart"/>
+      <w:r>
+        <w:t>accuracy</w:t>
+      </w:r>
+      <w:proofErr w:type="spellEnd"/>
+      <w:r>
+        <w:t xml:space="preserve"> final de 0.0%.</w:t>
       </w:r>
     </w:p>
     <w:p>
@@ -1141,16 +1315,24 @@
       <w:r>
         <w:t xml:space="preserve">s terem sido corridos todos os testes com todas as suas variantes, o melhor resultado obtido foi, contrariamente ao esperado, </w:t>
       </w:r>
+      <w:proofErr w:type="spellStart"/>
       <w:r>
         <w:rPr>
           <w:u w:val="single"/>
         </w:rPr>
-        <w:t>kernel linear com m</w:t>
-      </w:r>
+        <w:t>kernel</w:t>
+      </w:r>
+      <w:proofErr w:type="spellEnd"/>
       <w:r>
         <w:rPr>
           <w:u w:val="single"/>
         </w:rPr>
+        <w:t xml:space="preserve"> linear com m</w:t>
+      </w:r>
+      <w:r>
+        <w:rPr>
+          <w:u w:val="single"/>
+        </w:rPr>
         <w:t>é</w:t>
       </w:r>
       <w:r>
@@ -1169,10 +1351,40 @@
         <w:rPr>
           <w:u w:val="single"/>
         </w:rPr>
-        <w:t>o de features de GeMAPS</w:t>
-      </w:r>
-      <w:r>
-        <w:t xml:space="preserve">, com uma percentagem de accuracy no ambiente de desenvolvimento de </w:t>
+        <w:t xml:space="preserve">o de </w:t>
+      </w:r>
+      <w:proofErr w:type="spellStart"/>
+      <w:r>
+        <w:rPr>
+          <w:u w:val="single"/>
+        </w:rPr>
+        <w:t>features</w:t>
+      </w:r>
+      <w:proofErr w:type="spellEnd"/>
+      <w:r>
+        <w:rPr>
+          <w:u w:val="single"/>
+        </w:rPr>
+        <w:t xml:space="preserve"> de </w:t>
+      </w:r>
+      <w:proofErr w:type="spellStart"/>
+      <w:r>
+        <w:rPr>
+          <w:u w:val="single"/>
+        </w:rPr>
+        <w:t>GeMAPS</w:t>
+      </w:r>
+      <w:proofErr w:type="spellEnd"/>
+      <w:r>
+        <w:t xml:space="preserve">, com uma percentagem de </w:t>
+      </w:r>
+      <w:proofErr w:type="spellStart"/>
+      <w:r>
+        <w:t>accuracy</w:t>
+      </w:r>
+      <w:proofErr w:type="spellEnd"/>
+      <w:r>
+        <w:t xml:space="preserve"> no ambiente de desenvolvimento de </w:t>
       </w:r>
       <w:r>
         <w:rPr>
@@ -1187,13 +1399,37 @@
         <w:t>ã</w:t>
       </w:r>
       <w:r>
-        <w:t>o pela qual tanto o kernel radial como o m</w:t>
+        <w:t xml:space="preserve">o pela qual tanto o </w:t>
+      </w:r>
+      <w:proofErr w:type="spellStart"/>
+      <w:r>
+        <w:t>kernel</w:t>
+      </w:r>
+      <w:proofErr w:type="spellEnd"/>
+      <w:r>
+        <w:t xml:space="preserve"> radial como o m</w:t>
       </w:r>
       <w:r>
         <w:t>é</w:t>
       </w:r>
       <w:r>
-        <w:t>todo Extended GeMAPS n</w:t>
+        <w:t xml:space="preserve">todo </w:t>
+      </w:r>
+      <w:proofErr w:type="spellStart"/>
+      <w:r>
+        <w:t>Extended</w:t>
+      </w:r>
+      <w:proofErr w:type="spellEnd"/>
+      <w:r>
+        <w:t xml:space="preserve"> </w:t>
+      </w:r>
+      <w:proofErr w:type="spellStart"/>
+      <w:r>
+        <w:t>GeMAPS</w:t>
+      </w:r>
+      <w:proofErr w:type="spellEnd"/>
+      <w:r>
+        <w:t xml:space="preserve"> n</w:t>
       </w:r>
       <w:r>
         <w:t>ã</w:t>
@@ -1211,7 +1447,15 @@
         <w:t>ã</w:t>
       </w:r>
       <w:r>
-        <w:t>o sendo portanto uma amostra significativa e suficiente para correr estes dois m</w:t>
+        <w:t xml:space="preserve">o </w:t>
+      </w:r>
+      <w:proofErr w:type="gramStart"/>
+      <w:r>
+        <w:t>sendo portanto</w:t>
+      </w:r>
+      <w:proofErr w:type="gramEnd"/>
+      <w:r>
+        <w:t xml:space="preserve"> uma amostra significativa e suficiente para correr estes dois m</w:t>
       </w:r>
       <w:r>
         <w:t>é</w:t>
@@ -1389,14 +1633,30 @@
         <w:sz w:val="20"/>
         <w:szCs w:val="20"/>
       </w:rPr>
-      <w:t xml:space="preserve"> 75255 (LEIC)</w:t>
+      <w:t xml:space="preserve"> 75255 (</w:t>
+    </w:r>
+    <w:proofErr w:type="gramStart"/>
+    <w:r>
+      <w:rPr>
+        <w:sz w:val="20"/>
+        <w:szCs w:val="20"/>
+      </w:rPr>
+      <w:t>LEIC)</w:t>
     </w:r>
     <w:r>
       <w:rPr>
         <w:sz w:val="20"/>
         <w:szCs w:val="20"/>
       </w:rPr>
-      <w:t xml:space="preserve">                                </w:t>
+      <w:t xml:space="preserve">   </w:t>
+    </w:r>
+    <w:proofErr w:type="gramEnd"/>
+    <w:r>
+      <w:rPr>
+        <w:sz w:val="20"/>
+        <w:szCs w:val="20"/>
+      </w:rPr>
+      <w:t xml:space="preserve">                             </w:t>
     </w:r>
     <w:r>
       <w:rPr>
@@ -1482,9 +1742,9 @@
   <w:abstractNum w:abstractNumId="0" w15:restartNumberingAfterBreak="0">
     <w:nsid w:val="0AD36953"/>
     <w:multiLevelType w:val="hybridMultilevel"/>
-    <w:tmpl w:val="ED383B8C"/>
-    <w:lvl w:ilvl="0" w:tplc="E2AC7098">
-      <w:start w:val="1"/>
+    <w:tmpl w:val="80C46132"/>
+    <w:lvl w:ilvl="0" w:tplc="930EE32A">
+      <w:start w:val="2"/>
       <w:numFmt w:val="decimal"/>
       <w:lvlText w:val="%1."/>
       <w:lvlJc w:val="left"/>

</xml_diff>